<commit_message>
opd lab1 command fix
</commit_message>
<xml_diff>
--- a/opd/lab1/P3113 ОПД ЛР1 Султанов А.Р.docx
+++ b/opd/lab1/P3113 ОПД ЛР1 Султанов А.Р.docx
@@ -1632,12 +1632,12 @@
           <wp:inline distB="114300" distT="114300" distL="114300" distR="114300">
             <wp:extent cx="5760000" cy="2806700"/>
             <wp:effectExtent b="0" l="0" r="0" t="0"/>
-            <wp:docPr id="3" name="image1.jpg"/>
+            <wp:docPr id="3" name="image3.jpg"/>
             <a:graphic>
               <a:graphicData uri="http://schemas.openxmlformats.org/drawingml/2006/picture">
                 <pic:pic>
                   <pic:nvPicPr>
-                    <pic:cNvPr id="0" name="image1.jpg"/>
+                    <pic:cNvPr id="0" name="image3.jpg"/>
                     <pic:cNvPicPr preferRelativeResize="0"/>
                   </pic:nvPicPr>
                   <pic:blipFill>
@@ -1667,12 +1667,12 @@
           <wp:inline distB="114300" distT="114300" distL="114300" distR="114300">
             <wp:extent cx="4895850" cy="3590925"/>
             <wp:effectExtent b="0" l="0" r="0" t="0"/>
-            <wp:docPr id="1" name="image4.jpg"/>
+            <wp:docPr id="1" name="image2.jpg"/>
             <a:graphic>
               <a:graphicData uri="http://schemas.openxmlformats.org/drawingml/2006/picture">
                 <pic:pic>
                   <pic:nvPicPr>
-                    <pic:cNvPr id="0" name="image4.jpg"/>
+                    <pic:cNvPr id="0" name="image2.jpg"/>
                     <pic:cNvPicPr preferRelativeResize="0"/>
                   </pic:nvPicPr>
                   <pic:blipFill>
@@ -1702,12 +1702,12 @@
           <wp:inline distB="114300" distT="114300" distL="114300" distR="114300">
             <wp:extent cx="5760000" cy="2717800"/>
             <wp:effectExtent b="0" l="0" r="0" t="0"/>
-            <wp:docPr id="2" name="image3.jpg"/>
+            <wp:docPr id="2" name="image1.jpg"/>
             <a:graphic>
               <a:graphicData uri="http://schemas.openxmlformats.org/drawingml/2006/picture">
                 <pic:pic>
                   <pic:nvPicPr>
-                    <pic:cNvPr id="0" name="image3.jpg"/>
+                    <pic:cNvPr id="0" name="image1.jpg"/>
                     <pic:cNvPicPr preferRelativeResize="0"/>
                   </pic:nvPicPr>
                   <pic:blipFill>
@@ -1737,12 +1737,12 @@
           <wp:inline distB="114300" distT="114300" distL="114300" distR="114300">
             <wp:extent cx="5760000" cy="2984500"/>
             <wp:effectExtent b="0" l="0" r="0" t="0"/>
-            <wp:docPr id="4" name="image2.jpg"/>
+            <wp:docPr id="4" name="image4.jpg"/>
             <a:graphic>
               <a:graphicData uri="http://schemas.openxmlformats.org/drawingml/2006/picture">
                 <pic:pic>
                   <pic:nvPicPr>
-                    <pic:cNvPr id="0" name="image2.jpg"/>
+                    <pic:cNvPr id="0" name="image4.jpg"/>
                     <pic:cNvPicPr preferRelativeResize="0"/>
                   </pic:nvPicPr>
                   <pic:blipFill>
@@ -4981,7 +4981,7 @@
           <w:rtl w:val="0"/>
         </w:rPr>
         <w:tab/>
-        <w:t xml:space="preserve">$ ls -lahLR -D ' %Y %m %d ' lab0 2&gt;&amp;1 | grep -v '^d' | grep -v '^lab0/\|^total' | grep -v '^$' | grep 'lu\|^ls:' | sort -k1 -k6n -k7n -k8n</w:t>
+        <w:t xml:space="preserve">$ ls -lahLR -D ' %Y %m %d ' lab0 2&gt;&amp;1 | grep -v '^d' | grep -v '^lab0/\|^total' | grep -v '^$' | grep 'lu\|^ls:' | sort -k6n -k7n -k8n -k1</w:t>
       </w:r>
     </w:p>
     <w:p>

</xml_diff>